<commit_message>
adds update to readme.md
</commit_message>
<xml_diff>
--- a/Checkpoint4/CP4-100311216.docx
+++ b/Checkpoint4/CP4-100311216.docx
@@ -5,7 +5,63 @@
     <w:p>
       <w:pPr>
         <w:ind w:left="720" w:hanging="360"/>
-      </w:pPr>
+        <w:rPr>
+          <w:b/>
+          <w:bCs/>
+        </w:rPr>
+      </w:pPr>
+      <w:r>
+        <w:rPr>
+          <w:b/>
+          <w:bCs/>
+        </w:rPr>
+        <w:t xml:space="preserve">Root Folder: </w:t>
+      </w:r>
+    </w:p>
+    <w:p>
+      <w:pPr>
+        <w:ind w:left="720" w:hanging="360"/>
+      </w:pPr>
+      <w:hyperlink r:id="rId7" w:history="1">
+        <w:r>
+          <w:rPr>
+            <w:rStyle w:val="Hyperlink"/>
+          </w:rPr>
+          <w:t>https://github.com/130011216-myseneca/CSN400-Capstone</w:t>
+        </w:r>
+      </w:hyperlink>
+    </w:p>
+    <w:p>
+      <w:pPr>
+        <w:ind w:left="720" w:hanging="360"/>
+        <w:rPr>
+          <w:b/>
+          <w:bCs/>
+        </w:rPr>
+      </w:pPr>
+      <w:r>
+        <w:rPr>
+          <w:b/>
+          <w:bCs/>
+        </w:rPr>
+        <w:t>Checkpoint 4 Folder:</w:t>
+      </w:r>
+    </w:p>
+    <w:p>
+      <w:pPr>
+        <w:ind w:left="720" w:hanging="360"/>
+      </w:pPr>
+      <w:r>
+        <w:t xml:space="preserve"> </w:t>
+      </w:r>
+      <w:hyperlink r:id="rId8" w:history="1">
+        <w:r>
+          <w:rPr>
+            <w:rStyle w:val="Hyperlink"/>
+          </w:rPr>
+          <w:t>https://github.com/130011216-myseneca/CSN400-Capstone/tree/main/Checkpoint4</w:t>
+        </w:r>
+      </w:hyperlink>
     </w:p>
     <w:p>
       <w:pPr>
@@ -186,6 +242,12 @@
       </w:r>
     </w:p>
     <w:sectPr>
+      <w:headerReference w:type="even" r:id="rId9"/>
+      <w:headerReference w:type="default" r:id="rId10"/>
+      <w:footerReference w:type="even" r:id="rId11"/>
+      <w:footerReference w:type="default" r:id="rId12"/>
+      <w:headerReference w:type="first" r:id="rId13"/>
+      <w:footerReference w:type="first" r:id="rId14"/>
       <w:pgSz w:w="12240" w:h="15840"/>
       <w:pgMar w:top="1440" w:right="1440" w:bottom="1440" w:left="1440" w:header="708" w:footer="708" w:gutter="0"/>
       <w:cols w:space="708"/>
@@ -193,6 +255,132 @@
     </w:sectPr>
   </w:body>
 </w:document>
+</file>
+
+<file path=word/endnotes.xml><?xml version="1.0" encoding="utf-8"?>
+<w:endnotes xmlns:wpc="http://schemas.microsoft.com/office/word/2010/wordprocessingCanvas" xmlns:cx="http://schemas.microsoft.com/office/drawing/2014/chartex" xmlns:cx1="http://schemas.microsoft.com/office/drawing/2015/9/8/chartex" xmlns:cx2="http://schemas.microsoft.com/office/drawing/2015/10/21/chartex" xmlns:cx3="http://schemas.microsoft.com/office/drawing/2016/5/9/chartex" xmlns:cx4="http://schemas.microsoft.com/office/drawing/2016/5/10/chartex" xmlns:cx5="http://schemas.microsoft.com/office/drawing/2016/5/11/chartex" xmlns:cx6="http://schemas.microsoft.com/office/drawing/2016/5/12/chartex" xmlns:cx7="http://schemas.microsoft.com/office/drawing/2016/5/13/chartex" xmlns:cx8="http://schemas.microsoft.com/office/drawing/2016/5/14/chartex" xmlns:mc="http://schemas.openxmlformats.org/markup-compatibility/2006" xmlns:aink="http://schemas.microsoft.com/office/drawing/2016/ink" xmlns:am3d="http://schemas.microsoft.com/office/drawing/2017/model3d" xmlns:o="urn:schemas-microsoft-com:office:office" xmlns:oel="http://schemas.microsoft.com/office/2019/extlst" xmlns:r="http://schemas.openxmlformats.org/officeDocument/2006/relationships" xmlns:m="http://schemas.openxmlformats.org/officeDocument/2006/math" xmlns:v="urn:schemas-microsoft-com:vml" xmlns:wp14="http://schemas.microsoft.com/office/word/2010/wordprocessingDrawing" xmlns:wp="http://schemas.openxmlformats.org/drawingml/2006/wordprocessingDrawing" xmlns:w10="urn:schemas-microsoft-com:office:word" xmlns:w="http://schemas.openxmlformats.org/wordprocessingml/2006/main" xmlns:w14="http://schemas.microsoft.com/office/word/2010/wordml" xmlns:w15="http://schemas.microsoft.com/office/word/2012/wordml" xmlns:w16cex="http://schemas.microsoft.com/office/word/2018/wordml/cex" xmlns:w16cid="http://schemas.microsoft.com/office/word/2016/wordml/cid" xmlns:w16="http://schemas.microsoft.com/office/word/2018/wordml" xmlns:w16sdtdh="http://schemas.microsoft.com/office/word/2020/wordml/sdtdatahash" xmlns:w16se="http://schemas.microsoft.com/office/word/2015/wordml/symex" xmlns:wpg="http://schemas.microsoft.com/office/word/2010/wordprocessingGroup" xmlns:wpi="http://schemas.microsoft.com/office/word/2010/wordprocessingInk" xmlns:wne="http://schemas.microsoft.com/office/word/2006/wordml" xmlns:wps="http://schemas.microsoft.com/office/word/2010/wordprocessingShape" mc:Ignorable="w14 w15 w16se w16cid w16 w16cex w16sdtdh wp14">
+  <w:endnote w:type="separator" w:id="-1">
+    <w:p>
+      <w:pPr>
+        <w:spacing w:after="0" w:line="240" w:lineRule="auto"/>
+      </w:pPr>
+      <w:r>
+        <w:separator/>
+      </w:r>
+    </w:p>
+  </w:endnote>
+  <w:endnote w:type="continuationSeparator" w:id="0">
+    <w:p>
+      <w:pPr>
+        <w:spacing w:after="0" w:line="240" w:lineRule="auto"/>
+      </w:pPr>
+      <w:r>
+        <w:continuationSeparator/>
+      </w:r>
+    </w:p>
+  </w:endnote>
+</w:endnotes>
+</file>
+
+<file path=word/footer1.xml><?xml version="1.0" encoding="utf-8"?>
+<w:ftr xmlns:wpc="http://schemas.microsoft.com/office/word/2010/wordprocessingCanvas" xmlns:cx="http://schemas.microsoft.com/office/drawing/2014/chartex" xmlns:cx1="http://schemas.microsoft.com/office/drawing/2015/9/8/chartex" xmlns:cx2="http://schemas.microsoft.com/office/drawing/2015/10/21/chartex" xmlns:cx3="http://schemas.microsoft.com/office/drawing/2016/5/9/chartex" xmlns:cx4="http://schemas.microsoft.com/office/drawing/2016/5/10/chartex" xmlns:cx5="http://schemas.microsoft.com/office/drawing/2016/5/11/chartex" xmlns:cx6="http://schemas.microsoft.com/office/drawing/2016/5/12/chartex" xmlns:cx7="http://schemas.microsoft.com/office/drawing/2016/5/13/chartex" xmlns:cx8="http://schemas.microsoft.com/office/drawing/2016/5/14/chartex" xmlns:mc="http://schemas.openxmlformats.org/markup-compatibility/2006" xmlns:aink="http://schemas.microsoft.com/office/drawing/2016/ink" xmlns:am3d="http://schemas.microsoft.com/office/drawing/2017/model3d" xmlns:o="urn:schemas-microsoft-com:office:office" xmlns:oel="http://schemas.microsoft.com/office/2019/extlst" xmlns:r="http://schemas.openxmlformats.org/officeDocument/2006/relationships" xmlns:m="http://schemas.openxmlformats.org/officeDocument/2006/math" xmlns:v="urn:schemas-microsoft-com:vml" xmlns:wp14="http://schemas.microsoft.com/office/word/2010/wordprocessingDrawing" xmlns:wp="http://schemas.openxmlformats.org/drawingml/2006/wordprocessingDrawing" xmlns:w10="urn:schemas-microsoft-com:office:word" xmlns:w="http://schemas.openxmlformats.org/wordprocessingml/2006/main" xmlns:w14="http://schemas.microsoft.com/office/word/2010/wordml" xmlns:w15="http://schemas.microsoft.com/office/word/2012/wordml" xmlns:w16cex="http://schemas.microsoft.com/office/word/2018/wordml/cex" xmlns:w16cid="http://schemas.microsoft.com/office/word/2016/wordml/cid" xmlns:w16="http://schemas.microsoft.com/office/word/2018/wordml" xmlns:w16sdtdh="http://schemas.microsoft.com/office/word/2020/wordml/sdtdatahash" xmlns:w16se="http://schemas.microsoft.com/office/word/2015/wordml/symex" xmlns:wpg="http://schemas.microsoft.com/office/word/2010/wordprocessingGroup" xmlns:wpi="http://schemas.microsoft.com/office/word/2010/wordprocessingInk" xmlns:wne="http://schemas.microsoft.com/office/word/2006/wordml" xmlns:wps="http://schemas.microsoft.com/office/word/2010/wordprocessingShape" mc:Ignorable="w14 w15 w16se w16cid w16 w16cex w16sdtdh wp14">
+  <w:p>
+    <w:pPr>
+      <w:pStyle w:val="Footer"/>
+    </w:pPr>
+  </w:p>
+</w:ftr>
+</file>
+
+<file path=word/footer2.xml><?xml version="1.0" encoding="utf-8"?>
+<w:ftr xmlns:wpc="http://schemas.microsoft.com/office/word/2010/wordprocessingCanvas" xmlns:cx="http://schemas.microsoft.com/office/drawing/2014/chartex" xmlns:cx1="http://schemas.microsoft.com/office/drawing/2015/9/8/chartex" xmlns:cx2="http://schemas.microsoft.com/office/drawing/2015/10/21/chartex" xmlns:cx3="http://schemas.microsoft.com/office/drawing/2016/5/9/chartex" xmlns:cx4="http://schemas.microsoft.com/office/drawing/2016/5/10/chartex" xmlns:cx5="http://schemas.microsoft.com/office/drawing/2016/5/11/chartex" xmlns:cx6="http://schemas.microsoft.com/office/drawing/2016/5/12/chartex" xmlns:cx7="http://schemas.microsoft.com/office/drawing/2016/5/13/chartex" xmlns:cx8="http://schemas.microsoft.com/office/drawing/2016/5/14/chartex" xmlns:mc="http://schemas.openxmlformats.org/markup-compatibility/2006" xmlns:aink="http://schemas.microsoft.com/office/drawing/2016/ink" xmlns:am3d="http://schemas.microsoft.com/office/drawing/2017/model3d" xmlns:o="urn:schemas-microsoft-com:office:office" xmlns:oel="http://schemas.microsoft.com/office/2019/extlst" xmlns:r="http://schemas.openxmlformats.org/officeDocument/2006/relationships" xmlns:m="http://schemas.openxmlformats.org/officeDocument/2006/math" xmlns:v="urn:schemas-microsoft-com:vml" xmlns:wp14="http://schemas.microsoft.com/office/word/2010/wordprocessingDrawing" xmlns:wp="http://schemas.openxmlformats.org/drawingml/2006/wordprocessingDrawing" xmlns:w10="urn:schemas-microsoft-com:office:word" xmlns:w="http://schemas.openxmlformats.org/wordprocessingml/2006/main" xmlns:w14="http://schemas.microsoft.com/office/word/2010/wordml" xmlns:w15="http://schemas.microsoft.com/office/word/2012/wordml" xmlns:w16cex="http://schemas.microsoft.com/office/word/2018/wordml/cex" xmlns:w16cid="http://schemas.microsoft.com/office/word/2016/wordml/cid" xmlns:w16="http://schemas.microsoft.com/office/word/2018/wordml" xmlns:w16sdtdh="http://schemas.microsoft.com/office/word/2020/wordml/sdtdatahash" xmlns:w16se="http://schemas.microsoft.com/office/word/2015/wordml/symex" xmlns:wpg="http://schemas.microsoft.com/office/word/2010/wordprocessingGroup" xmlns:wpi="http://schemas.microsoft.com/office/word/2010/wordprocessingInk" xmlns:wne="http://schemas.microsoft.com/office/word/2006/wordml" xmlns:wps="http://schemas.microsoft.com/office/word/2010/wordprocessingShape" mc:Ignorable="w14 w15 w16se w16cid w16 w16cex w16sdtdh wp14">
+  <w:p>
+    <w:pPr>
+      <w:pStyle w:val="Footer"/>
+    </w:pPr>
+  </w:p>
+</w:ftr>
+</file>
+
+<file path=word/footer3.xml><?xml version="1.0" encoding="utf-8"?>
+<w:ftr xmlns:wpc="http://schemas.microsoft.com/office/word/2010/wordprocessingCanvas" xmlns:cx="http://schemas.microsoft.com/office/drawing/2014/chartex" xmlns:cx1="http://schemas.microsoft.com/office/drawing/2015/9/8/chartex" xmlns:cx2="http://schemas.microsoft.com/office/drawing/2015/10/21/chartex" xmlns:cx3="http://schemas.microsoft.com/office/drawing/2016/5/9/chartex" xmlns:cx4="http://schemas.microsoft.com/office/drawing/2016/5/10/chartex" xmlns:cx5="http://schemas.microsoft.com/office/drawing/2016/5/11/chartex" xmlns:cx6="http://schemas.microsoft.com/office/drawing/2016/5/12/chartex" xmlns:cx7="http://schemas.microsoft.com/office/drawing/2016/5/13/chartex" xmlns:cx8="http://schemas.microsoft.com/office/drawing/2016/5/14/chartex" xmlns:mc="http://schemas.openxmlformats.org/markup-compatibility/2006" xmlns:aink="http://schemas.microsoft.com/office/drawing/2016/ink" xmlns:am3d="http://schemas.microsoft.com/office/drawing/2017/model3d" xmlns:o="urn:schemas-microsoft-com:office:office" xmlns:oel="http://schemas.microsoft.com/office/2019/extlst" xmlns:r="http://schemas.openxmlformats.org/officeDocument/2006/relationships" xmlns:m="http://schemas.openxmlformats.org/officeDocument/2006/math" xmlns:v="urn:schemas-microsoft-com:vml" xmlns:wp14="http://schemas.microsoft.com/office/word/2010/wordprocessingDrawing" xmlns:wp="http://schemas.openxmlformats.org/drawingml/2006/wordprocessingDrawing" xmlns:w10="urn:schemas-microsoft-com:office:word" xmlns:w="http://schemas.openxmlformats.org/wordprocessingml/2006/main" xmlns:w14="http://schemas.microsoft.com/office/word/2010/wordml" xmlns:w15="http://schemas.microsoft.com/office/word/2012/wordml" xmlns:w16cex="http://schemas.microsoft.com/office/word/2018/wordml/cex" xmlns:w16cid="http://schemas.microsoft.com/office/word/2016/wordml/cid" xmlns:w16="http://schemas.microsoft.com/office/word/2018/wordml" xmlns:w16sdtdh="http://schemas.microsoft.com/office/word/2020/wordml/sdtdatahash" xmlns:w16se="http://schemas.microsoft.com/office/word/2015/wordml/symex" xmlns:wpg="http://schemas.microsoft.com/office/word/2010/wordprocessingGroup" xmlns:wpi="http://schemas.microsoft.com/office/word/2010/wordprocessingInk" xmlns:wne="http://schemas.microsoft.com/office/word/2006/wordml" xmlns:wps="http://schemas.microsoft.com/office/word/2010/wordprocessingShape" mc:Ignorable="w14 w15 w16se w16cid w16 w16cex w16sdtdh wp14">
+  <w:p>
+    <w:pPr>
+      <w:pStyle w:val="Footer"/>
+    </w:pPr>
+  </w:p>
+</w:ftr>
+</file>
+
+<file path=word/footnotes.xml><?xml version="1.0" encoding="utf-8"?>
+<w:footnotes xmlns:wpc="http://schemas.microsoft.com/office/word/2010/wordprocessingCanvas" xmlns:cx="http://schemas.microsoft.com/office/drawing/2014/chartex" xmlns:cx1="http://schemas.microsoft.com/office/drawing/2015/9/8/chartex" xmlns:cx2="http://schemas.microsoft.com/office/drawing/2015/10/21/chartex" xmlns:cx3="http://schemas.microsoft.com/office/drawing/2016/5/9/chartex" xmlns:cx4="http://schemas.microsoft.com/office/drawing/2016/5/10/chartex" xmlns:cx5="http://schemas.microsoft.com/office/drawing/2016/5/11/chartex" xmlns:cx6="http://schemas.microsoft.com/office/drawing/2016/5/12/chartex" xmlns:cx7="http://schemas.microsoft.com/office/drawing/2016/5/13/chartex" xmlns:cx8="http://schemas.microsoft.com/office/drawing/2016/5/14/chartex" xmlns:mc="http://schemas.openxmlformats.org/markup-compatibility/2006" xmlns:aink="http://schemas.microsoft.com/office/drawing/2016/ink" xmlns:am3d="http://schemas.microsoft.com/office/drawing/2017/model3d" xmlns:o="urn:schemas-microsoft-com:office:office" xmlns:oel="http://schemas.microsoft.com/office/2019/extlst" xmlns:r="http://schemas.openxmlformats.org/officeDocument/2006/relationships" xmlns:m="http://schemas.openxmlformats.org/officeDocument/2006/math" xmlns:v="urn:schemas-microsoft-com:vml" xmlns:wp14="http://schemas.microsoft.com/office/word/2010/wordprocessingDrawing" xmlns:wp="http://schemas.openxmlformats.org/drawingml/2006/wordprocessingDrawing" xmlns:w10="urn:schemas-microsoft-com:office:word" xmlns:w="http://schemas.openxmlformats.org/wordprocessingml/2006/main" xmlns:w14="http://schemas.microsoft.com/office/word/2010/wordml" xmlns:w15="http://schemas.microsoft.com/office/word/2012/wordml" xmlns:w16cex="http://schemas.microsoft.com/office/word/2018/wordml/cex" xmlns:w16cid="http://schemas.microsoft.com/office/word/2016/wordml/cid" xmlns:w16="http://schemas.microsoft.com/office/word/2018/wordml" xmlns:w16sdtdh="http://schemas.microsoft.com/office/word/2020/wordml/sdtdatahash" xmlns:w16se="http://schemas.microsoft.com/office/word/2015/wordml/symex" xmlns:wpg="http://schemas.microsoft.com/office/word/2010/wordprocessingGroup" xmlns:wpi="http://schemas.microsoft.com/office/word/2010/wordprocessingInk" xmlns:wne="http://schemas.microsoft.com/office/word/2006/wordml" xmlns:wps="http://schemas.microsoft.com/office/word/2010/wordprocessingShape" mc:Ignorable="w14 w15 w16se w16cid w16 w16cex w16sdtdh wp14">
+  <w:footnote w:type="separator" w:id="-1">
+    <w:p>
+      <w:pPr>
+        <w:spacing w:after="0" w:line="240" w:lineRule="auto"/>
+      </w:pPr>
+      <w:r>
+        <w:separator/>
+      </w:r>
+    </w:p>
+  </w:footnote>
+  <w:footnote w:type="continuationSeparator" w:id="0">
+    <w:p>
+      <w:pPr>
+        <w:spacing w:after="0" w:line="240" w:lineRule="auto"/>
+      </w:pPr>
+      <w:r>
+        <w:continuationSeparator/>
+      </w:r>
+    </w:p>
+  </w:footnote>
+</w:footnotes>
+</file>
+
+<file path=word/header1.xml><?xml version="1.0" encoding="utf-8"?>
+<w:hdr xmlns:wpc="http://schemas.microsoft.com/office/word/2010/wordprocessingCanvas" xmlns:cx="http://schemas.microsoft.com/office/drawing/2014/chartex" xmlns:cx1="http://schemas.microsoft.com/office/drawing/2015/9/8/chartex" xmlns:cx2="http://schemas.microsoft.com/office/drawing/2015/10/21/chartex" xmlns:cx3="http://schemas.microsoft.com/office/drawing/2016/5/9/chartex" xmlns:cx4="http://schemas.microsoft.com/office/drawing/2016/5/10/chartex" xmlns:cx5="http://schemas.microsoft.com/office/drawing/2016/5/11/chartex" xmlns:cx6="http://schemas.microsoft.com/office/drawing/2016/5/12/chartex" xmlns:cx7="http://schemas.microsoft.com/office/drawing/2016/5/13/chartex" xmlns:cx8="http://schemas.microsoft.com/office/drawing/2016/5/14/chartex" xmlns:mc="http://schemas.openxmlformats.org/markup-compatibility/2006" xmlns:aink="http://schemas.microsoft.com/office/drawing/2016/ink" xmlns:am3d="http://schemas.microsoft.com/office/drawing/2017/model3d" xmlns:o="urn:schemas-microsoft-com:office:office" xmlns:oel="http://schemas.microsoft.com/office/2019/extlst" xmlns:r="http://schemas.openxmlformats.org/officeDocument/2006/relationships" xmlns:m="http://schemas.openxmlformats.org/officeDocument/2006/math" xmlns:v="urn:schemas-microsoft-com:vml" xmlns:wp14="http://schemas.microsoft.com/office/word/2010/wordprocessingDrawing" xmlns:wp="http://schemas.openxmlformats.org/drawingml/2006/wordprocessingDrawing" xmlns:w10="urn:schemas-microsoft-com:office:word" xmlns:w="http://schemas.openxmlformats.org/wordprocessingml/2006/main" xmlns:w14="http://schemas.microsoft.com/office/word/2010/wordml" xmlns:w15="http://schemas.microsoft.com/office/word/2012/wordml" xmlns:w16cex="http://schemas.microsoft.com/office/word/2018/wordml/cex" xmlns:w16cid="http://schemas.microsoft.com/office/word/2016/wordml/cid" xmlns:w16="http://schemas.microsoft.com/office/word/2018/wordml" xmlns:w16sdtdh="http://schemas.microsoft.com/office/word/2020/wordml/sdtdatahash" xmlns:w16se="http://schemas.microsoft.com/office/word/2015/wordml/symex" xmlns:wpg="http://schemas.microsoft.com/office/word/2010/wordprocessingGroup" xmlns:wpi="http://schemas.microsoft.com/office/word/2010/wordprocessingInk" xmlns:wne="http://schemas.microsoft.com/office/word/2006/wordml" xmlns:wps="http://schemas.microsoft.com/office/word/2010/wordprocessingShape" mc:Ignorable="w14 w15 w16se w16cid w16 w16cex w16sdtdh wp14">
+  <w:p>
+    <w:pPr>
+      <w:pStyle w:val="Header"/>
+    </w:pPr>
+  </w:p>
+</w:hdr>
+</file>
+
+<file path=word/header2.xml><?xml version="1.0" encoding="utf-8"?>
+<w:hdr xmlns:wpc="http://schemas.microsoft.com/office/word/2010/wordprocessingCanvas" xmlns:cx="http://schemas.microsoft.com/office/drawing/2014/chartex" xmlns:cx1="http://schemas.microsoft.com/office/drawing/2015/9/8/chartex" xmlns:cx2="http://schemas.microsoft.com/office/drawing/2015/10/21/chartex" xmlns:cx3="http://schemas.microsoft.com/office/drawing/2016/5/9/chartex" xmlns:cx4="http://schemas.microsoft.com/office/drawing/2016/5/10/chartex" xmlns:cx5="http://schemas.microsoft.com/office/drawing/2016/5/11/chartex" xmlns:cx6="http://schemas.microsoft.com/office/drawing/2016/5/12/chartex" xmlns:cx7="http://schemas.microsoft.com/office/drawing/2016/5/13/chartex" xmlns:cx8="http://schemas.microsoft.com/office/drawing/2016/5/14/chartex" xmlns:mc="http://schemas.openxmlformats.org/markup-compatibility/2006" xmlns:aink="http://schemas.microsoft.com/office/drawing/2016/ink" xmlns:am3d="http://schemas.microsoft.com/office/drawing/2017/model3d" xmlns:o="urn:schemas-microsoft-com:office:office" xmlns:oel="http://schemas.microsoft.com/office/2019/extlst" xmlns:r="http://schemas.openxmlformats.org/officeDocument/2006/relationships" xmlns:m="http://schemas.openxmlformats.org/officeDocument/2006/math" xmlns:v="urn:schemas-microsoft-com:vml" xmlns:wp14="http://schemas.microsoft.com/office/word/2010/wordprocessingDrawing" xmlns:wp="http://schemas.openxmlformats.org/drawingml/2006/wordprocessingDrawing" xmlns:w10="urn:schemas-microsoft-com:office:word" xmlns:w="http://schemas.openxmlformats.org/wordprocessingml/2006/main" xmlns:w14="http://schemas.microsoft.com/office/word/2010/wordml" xmlns:w15="http://schemas.microsoft.com/office/word/2012/wordml" xmlns:w16cex="http://schemas.microsoft.com/office/word/2018/wordml/cex" xmlns:w16cid="http://schemas.microsoft.com/office/word/2016/wordml/cid" xmlns:w16="http://schemas.microsoft.com/office/word/2018/wordml" xmlns:w16sdtdh="http://schemas.microsoft.com/office/word/2020/wordml/sdtdatahash" xmlns:w16se="http://schemas.microsoft.com/office/word/2015/wordml/symex" xmlns:wpg="http://schemas.microsoft.com/office/word/2010/wordprocessingGroup" xmlns:wpi="http://schemas.microsoft.com/office/word/2010/wordprocessingInk" xmlns:wne="http://schemas.microsoft.com/office/word/2006/wordml" xmlns:wps="http://schemas.microsoft.com/office/word/2010/wordprocessingShape" mc:Ignorable="w14 w15 w16se w16cid w16 w16cex w16sdtdh wp14">
+  <w:p>
+    <w:pPr>
+      <w:pStyle w:val="Header"/>
+      <w:jc w:val="center"/>
+      <w:rPr>
+        <w:b/>
+        <w:bCs/>
+        <w:sz w:val="28"/>
+        <w:szCs w:val="28"/>
+      </w:rPr>
+    </w:pPr>
+    <w:r>
+      <w:rPr>
+        <w:b/>
+        <w:bCs/>
+        <w:sz w:val="28"/>
+        <w:szCs w:val="28"/>
+      </w:rPr>
+      <w:t>CP4 100311216             Austin MacKenzie           amackenzie10        CSN400CC</w:t>
+    </w:r>
+  </w:p>
+</w:hdr>
+</file>
+
+<file path=word/header3.xml><?xml version="1.0" encoding="utf-8"?>
+<w:hdr xmlns:wpc="http://schemas.microsoft.com/office/word/2010/wordprocessingCanvas" xmlns:cx="http://schemas.microsoft.com/office/drawing/2014/chartex" xmlns:cx1="http://schemas.microsoft.com/office/drawing/2015/9/8/chartex" xmlns:cx2="http://schemas.microsoft.com/office/drawing/2015/10/21/chartex" xmlns:cx3="http://schemas.microsoft.com/office/drawing/2016/5/9/chartex" xmlns:cx4="http://schemas.microsoft.com/office/drawing/2016/5/10/chartex" xmlns:cx5="http://schemas.microsoft.com/office/drawing/2016/5/11/chartex" xmlns:cx6="http://schemas.microsoft.com/office/drawing/2016/5/12/chartex" xmlns:cx7="http://schemas.microsoft.com/office/drawing/2016/5/13/chartex" xmlns:cx8="http://schemas.microsoft.com/office/drawing/2016/5/14/chartex" xmlns:mc="http://schemas.openxmlformats.org/markup-compatibility/2006" xmlns:aink="http://schemas.microsoft.com/office/drawing/2016/ink" xmlns:am3d="http://schemas.microsoft.com/office/drawing/2017/model3d" xmlns:o="urn:schemas-microsoft-com:office:office" xmlns:oel="http://schemas.microsoft.com/office/2019/extlst" xmlns:r="http://schemas.openxmlformats.org/officeDocument/2006/relationships" xmlns:m="http://schemas.openxmlformats.org/officeDocument/2006/math" xmlns:v="urn:schemas-microsoft-com:vml" xmlns:wp14="http://schemas.microsoft.com/office/word/2010/wordprocessingDrawing" xmlns:wp="http://schemas.openxmlformats.org/drawingml/2006/wordprocessingDrawing" xmlns:w10="urn:schemas-microsoft-com:office:word" xmlns:w="http://schemas.openxmlformats.org/wordprocessingml/2006/main" xmlns:w14="http://schemas.microsoft.com/office/word/2010/wordml" xmlns:w15="http://schemas.microsoft.com/office/word/2012/wordml" xmlns:w16cex="http://schemas.microsoft.com/office/word/2018/wordml/cex" xmlns:w16cid="http://schemas.microsoft.com/office/word/2016/wordml/cid" xmlns:w16="http://schemas.microsoft.com/office/word/2018/wordml" xmlns:w16sdtdh="http://schemas.microsoft.com/office/word/2020/wordml/sdtdatahash" xmlns:w16se="http://schemas.microsoft.com/office/word/2015/wordml/symex" xmlns:wpg="http://schemas.microsoft.com/office/word/2010/wordprocessingGroup" xmlns:wpi="http://schemas.microsoft.com/office/word/2010/wordprocessingInk" xmlns:wne="http://schemas.microsoft.com/office/word/2006/wordml" xmlns:wps="http://schemas.microsoft.com/office/word/2010/wordprocessingShape" mc:Ignorable="w14 w15 w16se w16cid w16 w16cex w16sdtdh wp14">
+  <w:p>
+    <w:pPr>
+      <w:pStyle w:val="Header"/>
+    </w:pPr>
+  </w:p>
+</w:hdr>
 </file>
 
 <file path=word/numbering.xml><?xml version="1.0" encoding="utf-8"?>
@@ -729,6 +917,73 @@
       <w:contextualSpacing/>
     </w:pPr>
   </w:style>
+  <w:style w:type="character" w:styleId="Hyperlink">
+    <w:name w:val="Hyperlink"/>
+    <w:basedOn w:val="DefaultParagraphFont"/>
+    <w:uiPriority w:val="99"/>
+    <w:unhideWhenUsed/>
+    <w:rsid w:val="00907B1E"/>
+    <w:rPr>
+      <w:color w:val="0563C1" w:themeColor="hyperlink"/>
+      <w:u w:val="single"/>
+    </w:rPr>
+  </w:style>
+  <w:style w:type="character" w:styleId="UnresolvedMention">
+    <w:name w:val="Unresolved Mention"/>
+    <w:basedOn w:val="DefaultParagraphFont"/>
+    <w:uiPriority w:val="99"/>
+    <w:semiHidden/>
+    <w:unhideWhenUsed/>
+    <w:rsid w:val="00907B1E"/>
+    <w:rPr>
+      <w:color w:val="605E5C"/>
+      <w:shd w:val="clear" w:color="auto" w:fill="E1DFDD"/>
+    </w:rPr>
+  </w:style>
+  <w:style w:type="paragraph" w:styleId="Header">
+    <w:name w:val="header"/>
+    <w:basedOn w:val="Normal"/>
+    <w:link w:val="HeaderChar"/>
+    <w:uiPriority w:val="99"/>
+    <w:unhideWhenUsed/>
+    <w:rsid w:val="00BB2020"/>
+    <w:pPr>
+      <w:tabs>
+        <w:tab w:val="center" w:pos="4680"/>
+        <w:tab w:val="right" w:pos="9360"/>
+      </w:tabs>
+      <w:spacing w:after="0" w:line="240" w:lineRule="auto"/>
+    </w:pPr>
+  </w:style>
+  <w:style w:type="character" w:customStyle="1" w:styleId="HeaderChar">
+    <w:name w:val="Header Char"/>
+    <w:basedOn w:val="DefaultParagraphFont"/>
+    <w:link w:val="Header"/>
+    <w:uiPriority w:val="99"/>
+    <w:rsid w:val="00BB2020"/>
+  </w:style>
+  <w:style w:type="paragraph" w:styleId="Footer">
+    <w:name w:val="footer"/>
+    <w:basedOn w:val="Normal"/>
+    <w:link w:val="FooterChar"/>
+    <w:uiPriority w:val="99"/>
+    <w:unhideWhenUsed/>
+    <w:rsid w:val="00BB2020"/>
+    <w:pPr>
+      <w:tabs>
+        <w:tab w:val="center" w:pos="4680"/>
+        <w:tab w:val="right" w:pos="9360"/>
+      </w:tabs>
+      <w:spacing w:after="0" w:line="240" w:lineRule="auto"/>
+    </w:pPr>
+  </w:style>
+  <w:style w:type="character" w:customStyle="1" w:styleId="FooterChar">
+    <w:name w:val="Footer Char"/>
+    <w:basedOn w:val="DefaultParagraphFont"/>
+    <w:link w:val="Footer"/>
+    <w:uiPriority w:val="99"/>
+    <w:rsid w:val="00BB2020"/>
+  </w:style>
 </w:styles>
 </file>
 

</xml_diff>